<commit_message>
Requirments for the first turn created
</commit_message>
<xml_diff>
--- a/Week6. DB_UML_interfaces design/Requirements_v3_3_Aseev_Malofeeva.docx
+++ b/Week6. DB_UML_interfaces design/Requirements_v3_3_Aseev_Malofeeva.docx
@@ -540,7 +540,30 @@
           <w:rFonts w:ascii="Times New Roman" w:hAnsi="Times New Roman" w:cs="Times New Roman"/>
           <w:szCs w:val="24"/>
         </w:rPr>
-        <w:t>Авторизованному пользователю должна обеспечиваться возможность самостоятельно выбирать компилятор (из предложенного списка) для проверки решения.</w:t>
+        <w:t xml:space="preserve">Решения задач должны автоматически компилироваться/интерпретироваться в Системе. Компилятор/интерпретатор </w:t>
+      </w:r>
+      <w:r>
+        <w:rPr>
+          <w:rFonts w:ascii="Times New Roman" w:hAnsi="Times New Roman" w:cs="Times New Roman"/>
+          <w:color w:val="000000"/>
+          <w:szCs w:val="24"/>
+        </w:rPr>
+        <w:t xml:space="preserve">должен </w:t>
+      </w:r>
+      <w:r>
+        <w:rPr>
+          <w:rFonts w:ascii="Times New Roman" w:hAnsi="Times New Roman" w:cs="Times New Roman"/>
+          <w:szCs w:val="24"/>
+        </w:rPr>
+        <w:t xml:space="preserve">запускаться в автоматическом режиме на наборе тестов, соответствующих решаемой задаче. По результатам </w:t>
+      </w:r>
+      <w:r>
+        <w:rPr>
+          <w:rFonts w:ascii="Times New Roman" w:hAnsi="Times New Roman" w:cs="Times New Roman"/>
+          <w:szCs w:val="24"/>
+        </w:rPr>
+        <w:lastRenderedPageBreak/>
+        <w:t>работы компилятора/интерпретатора Система должна формировать вердикт о правильности/неправильности решения и показывать его пользователю.</w:t>
       </w:r>
     </w:p>
     <w:p>
@@ -564,8 +587,67 @@
           <w:rFonts w:ascii="Times New Roman" w:hAnsi="Times New Roman" w:cs="Times New Roman"/>
           <w:szCs w:val="24"/>
         </w:rPr>
-        <w:lastRenderedPageBreak/>
-        <w:t xml:space="preserve">Решения задач должны автоматически компилироваться/интерпретироваться в Системе. Компилятор/интерпретатор </w:t>
+        <w:t xml:space="preserve">Система должна обеспечивать возможность принимать решения на следующих языках программирования: </w:t>
+      </w:r>
+      <w:r>
+        <w:rPr>
+          <w:rFonts w:ascii="Times New Roman" w:hAnsi="Times New Roman" w:cs="Times New Roman"/>
+          <w:szCs w:val="24"/>
+          <w:lang w:val="en-US"/>
+        </w:rPr>
+        <w:t>C</w:t>
+      </w:r>
+      <w:r>
+        <w:rPr>
+          <w:rFonts w:ascii="Times New Roman" w:hAnsi="Times New Roman" w:cs="Times New Roman"/>
+          <w:szCs w:val="24"/>
+        </w:rPr>
+        <w:t xml:space="preserve">, </w:t>
+      </w:r>
+      <w:r>
+        <w:rPr>
+          <w:rFonts w:ascii="Times New Roman" w:hAnsi="Times New Roman" w:cs="Times New Roman"/>
+          <w:szCs w:val="24"/>
+          <w:lang w:val="en-US"/>
+        </w:rPr>
+        <w:t>C</w:t>
+      </w:r>
+      <w:r>
+        <w:rPr>
+          <w:rFonts w:ascii="Times New Roman" w:hAnsi="Times New Roman" w:cs="Times New Roman"/>
+          <w:szCs w:val="24"/>
+        </w:rPr>
+        <w:t xml:space="preserve">++, </w:t>
+      </w:r>
+      <w:r>
+        <w:rPr>
+          <w:rFonts w:ascii="Times New Roman" w:hAnsi="Times New Roman" w:cs="Times New Roman"/>
+          <w:szCs w:val="24"/>
+          <w:lang w:val="en-US"/>
+        </w:rPr>
+        <w:t>Java</w:t>
+      </w:r>
+      <w:r>
+        <w:rPr>
+          <w:rFonts w:ascii="Times New Roman" w:hAnsi="Times New Roman" w:cs="Times New Roman"/>
+          <w:szCs w:val="24"/>
+        </w:rPr>
+        <w:t xml:space="preserve">, </w:t>
+      </w:r>
+      <w:r>
+        <w:rPr>
+          <w:rFonts w:ascii="Times New Roman" w:hAnsi="Times New Roman" w:cs="Times New Roman"/>
+          <w:szCs w:val="24"/>
+          <w:lang w:val="en-US"/>
+        </w:rPr>
+        <w:t>Python</w:t>
+      </w:r>
+      <w:r>
+        <w:rPr>
+          <w:rFonts w:ascii="Times New Roman" w:hAnsi="Times New Roman" w:cs="Times New Roman"/>
+          <w:szCs w:val="24"/>
+        </w:rPr>
+        <w:t xml:space="preserve">. </w:t>
       </w:r>
       <w:r>
         <w:rPr>
@@ -573,14 +655,7 @@
           <w:color w:val="000000"/>
           <w:szCs w:val="24"/>
         </w:rPr>
-        <w:t xml:space="preserve">должен </w:t>
-      </w:r>
-      <w:r>
-        <w:rPr>
-          <w:rFonts w:ascii="Times New Roman" w:hAnsi="Times New Roman" w:cs="Times New Roman"/>
-          <w:szCs w:val="24"/>
-        </w:rPr>
-        <w:t>запускаться в автоматическом режиме на наборе тестов, соответствующих решаемой задаче. По результатам работы компилятора/интерпретатора Система должна формировать вердикт о правильности/неправильности решения и показывать его пользователю.</w:t>
+        <w:t>(Список языков не окончательный и может быть изменён на следующих этапах).</w:t>
       </w:r>
     </w:p>
     <w:p>
@@ -602,102 +677,26 @@
       <w:r>
         <w:rPr>
           <w:rFonts w:ascii="Times New Roman" w:hAnsi="Times New Roman" w:cs="Times New Roman"/>
-          <w:szCs w:val="24"/>
-        </w:rPr>
-        <w:t xml:space="preserve">Система должна обеспечивать возможность принимать решения на следующих языках программирования: </w:t>
-      </w:r>
-      <w:r>
-        <w:rPr>
-          <w:rFonts w:ascii="Times New Roman" w:hAnsi="Times New Roman" w:cs="Times New Roman"/>
-          <w:szCs w:val="24"/>
-          <w:lang w:val="en-US"/>
-        </w:rPr>
-        <w:t>C</w:t>
-      </w:r>
-      <w:r>
-        <w:rPr>
-          <w:rFonts w:ascii="Times New Roman" w:hAnsi="Times New Roman" w:cs="Times New Roman"/>
-          <w:szCs w:val="24"/>
-        </w:rPr>
-        <w:t xml:space="preserve">, </w:t>
-      </w:r>
-      <w:r>
-        <w:rPr>
-          <w:rFonts w:ascii="Times New Roman" w:hAnsi="Times New Roman" w:cs="Times New Roman"/>
-          <w:szCs w:val="24"/>
-          <w:lang w:val="en-US"/>
-        </w:rPr>
-        <w:t>C</w:t>
-      </w:r>
-      <w:r>
-        <w:rPr>
-          <w:rFonts w:ascii="Times New Roman" w:hAnsi="Times New Roman" w:cs="Times New Roman"/>
-          <w:szCs w:val="24"/>
-        </w:rPr>
-        <w:t xml:space="preserve">++, </w:t>
-      </w:r>
-      <w:r>
-        <w:rPr>
-          <w:rFonts w:ascii="Times New Roman" w:hAnsi="Times New Roman" w:cs="Times New Roman"/>
-          <w:szCs w:val="24"/>
-          <w:lang w:val="en-US"/>
-        </w:rPr>
-        <w:t>Java</w:t>
-      </w:r>
-      <w:r>
-        <w:rPr>
-          <w:rFonts w:ascii="Times New Roman" w:hAnsi="Times New Roman" w:cs="Times New Roman"/>
-          <w:szCs w:val="24"/>
-        </w:rPr>
-        <w:t xml:space="preserve">, </w:t>
-      </w:r>
-      <w:r>
-        <w:rPr>
-          <w:rFonts w:ascii="Times New Roman" w:hAnsi="Times New Roman" w:cs="Times New Roman"/>
-          <w:szCs w:val="24"/>
-          <w:lang w:val="en-US"/>
-        </w:rPr>
-        <w:t>Python</w:t>
-      </w:r>
-      <w:r>
-        <w:rPr>
-          <w:rFonts w:ascii="Times New Roman" w:hAnsi="Times New Roman" w:cs="Times New Roman"/>
-          <w:szCs w:val="24"/>
-        </w:rPr>
-        <w:t xml:space="preserve">. </w:t>
-      </w:r>
-      <w:r>
-        <w:rPr>
-          <w:rFonts w:ascii="Times New Roman" w:hAnsi="Times New Roman" w:cs="Times New Roman"/>
           <w:color w:val="000000"/>
           <w:szCs w:val="24"/>
         </w:rPr>
-        <w:t>(Список языков не окончательный и может быть изменён на следующих этапах).</w:t>
-      </w:r>
-    </w:p>
-    <w:p>
-      <w:pPr>
-        <w:pStyle w:val="a3"/>
-        <w:widowControl/>
-        <w:numPr>
-          <w:ilvl w:val="0"/>
-          <w:numId w:val="4"/>
-        </w:numPr>
-        <w:tabs>
-          <w:tab w:val="left" w:pos="708"/>
-        </w:tabs>
-        <w:spacing w:after="200" w:line="360" w:lineRule="auto"/>
-        <w:ind w:left="851"/>
-        <w:contextualSpacing w:val="0"/>
-        <w:jc w:val="both"/>
-      </w:pPr>
+        <w:t xml:space="preserve"> Система должна отправлять сообщение следующего характера пользователю при попытке </w:t>
+      </w:r>
       <w:r>
         <w:rPr>
           <w:rFonts w:ascii="Times New Roman" w:hAnsi="Times New Roman" w:cs="Times New Roman"/>
           <w:color w:val="000000"/>
           <w:szCs w:val="24"/>
         </w:rPr>
-        <w:t xml:space="preserve"> Система должна отправлять сообщение следующего характера пользователю при попытке сдаться, если он не отправлял ни одного решения по этой задаче: «Попытайтесь решить данную задачу».</w:t>
+        <w:t>отказа от решения</w:t>
+      </w:r>
+      <w:r>
+        <w:rPr>
+          <w:rFonts w:ascii="Times New Roman" w:hAnsi="Times New Roman" w:cs="Times New Roman"/>
+          <w:color w:val="000000"/>
+          <w:szCs w:val="24"/>
+        </w:rPr>
+        <w:t>, если он не отправлял ни одного решения по этой задаче: «Попытайтесь решить данную задачу».</w:t>
       </w:r>
     </w:p>
     <w:p>
@@ -1096,7 +1095,6 @@
           <w:rFonts w:ascii="Times New Roman" w:hAnsi="Times New Roman" w:cs="Times New Roman"/>
           <w:szCs w:val="24"/>
         </w:rPr>
-        <w:lastRenderedPageBreak/>
         <w:t>Отказ от решения предложенной задачи, при э</w:t>
       </w:r>
       <w:r>
@@ -1152,6 +1150,7 @@
           <w:rFonts w:ascii="Times New Roman" w:hAnsi="Times New Roman" w:cs="Times New Roman"/>
           <w:szCs w:val="24"/>
         </w:rPr>
+        <w:lastRenderedPageBreak/>
         <w:t>Просмотр предлагаемого решения и методических материалов по теме задачи;</w:t>
       </w:r>
     </w:p>
@@ -1183,6 +1182,13 @@
           <w:rFonts w:ascii="Times New Roman" w:hAnsi="Times New Roman" w:cs="Times New Roman"/>
           <w:szCs w:val="24"/>
         </w:rPr>
+        <w:t xml:space="preserve"> в каждом разделе</w:t>
+      </w:r>
+      <w:r>
+        <w:rPr>
+          <w:rFonts w:ascii="Times New Roman" w:hAnsi="Times New Roman" w:cs="Times New Roman"/>
+          <w:szCs w:val="24"/>
+        </w:rPr>
         <w:t>;</w:t>
       </w:r>
     </w:p>
@@ -1279,8 +1285,6 @@
         </w:rPr>
         <w:t>а</w:t>
       </w:r>
-      <w:bookmarkStart w:id="2" w:name="_GoBack"/>
-      <w:bookmarkEnd w:id="2"/>
       <w:proofErr w:type="spellEnd"/>
       <w:r>
         <w:rPr>
@@ -1503,7 +1507,21 @@
           <w:rFonts w:ascii="Times New Roman" w:hAnsi="Times New Roman" w:cs="Times New Roman"/>
           <w:szCs w:val="24"/>
         </w:rPr>
-        <w:t>Добавление новых задач в базу данных;</w:t>
+        <w:t>Добавление новых</w:t>
+      </w:r>
+      <w:r>
+        <w:rPr>
+          <w:rFonts w:ascii="Times New Roman" w:hAnsi="Times New Roman" w:cs="Times New Roman"/>
+          <w:szCs w:val="24"/>
+        </w:rPr>
+        <w:t xml:space="preserve"> и удаление существующих задач</w:t>
+      </w:r>
+      <w:r>
+        <w:rPr>
+          <w:rFonts w:ascii="Times New Roman" w:hAnsi="Times New Roman" w:cs="Times New Roman"/>
+          <w:szCs w:val="24"/>
+        </w:rPr>
+        <w:t>;</w:t>
       </w:r>
     </w:p>
     <w:p>
@@ -1527,7 +1545,16 @@
           <w:rFonts w:ascii="Times New Roman" w:hAnsi="Times New Roman" w:cs="Times New Roman"/>
           <w:szCs w:val="24"/>
         </w:rPr>
-        <w:t>Изменение тестов к задачам;</w:t>
+        <w:t>Изменение тестов к задач</w:t>
+      </w:r>
+      <w:bookmarkStart w:id="2" w:name="_GoBack"/>
+      <w:bookmarkEnd w:id="2"/>
+      <w:r>
+        <w:rPr>
+          <w:rFonts w:ascii="Times New Roman" w:hAnsi="Times New Roman" w:cs="Times New Roman"/>
+          <w:szCs w:val="24"/>
+        </w:rPr>
+        <w:t>ам;</w:t>
       </w:r>
     </w:p>
     <w:p>
@@ -1758,7 +1785,6 @@
           <w:rFonts w:ascii="Times New Roman" w:hAnsi="Times New Roman" w:cs="Times New Roman"/>
           <w:szCs w:val="24"/>
         </w:rPr>
-        <w:lastRenderedPageBreak/>
         <w:t>Просмотр справочной информации о Системе</w:t>
       </w:r>
       <w:r>
@@ -1853,6 +1879,7 @@
           <w:rFonts w:ascii="Times New Roman" w:hAnsi="Times New Roman" w:cs="Times New Roman"/>
           <w:szCs w:val="24"/>
         </w:rPr>
+        <w:lastRenderedPageBreak/>
         <w:t xml:space="preserve">Система должна использовать для соединения </w:t>
       </w:r>
       <w:r>
@@ -2187,14 +2214,7 @@
         <w:rPr>
           <w:rFonts w:ascii="Times New Roman" w:hAnsi="Times New Roman" w:cs="Times New Roman"/>
         </w:rPr>
-        <w:t xml:space="preserve">зователя в течение одной </w:t>
-      </w:r>
-      <w:r>
-        <w:rPr>
-          <w:rFonts w:ascii="Times New Roman" w:hAnsi="Times New Roman" w:cs="Times New Roman"/>
-        </w:rPr>
-        <w:lastRenderedPageBreak/>
-        <w:t>минуты.</w:t>
+        <w:t>зователя в течение одной минуты.</w:t>
       </w:r>
     </w:p>
     <w:p>
@@ -2294,6 +2314,7 @@
           <w:rFonts w:ascii="Times New Roman" w:hAnsi="Times New Roman" w:cs="Times New Roman"/>
           <w:szCs w:val="24"/>
         </w:rPr>
+        <w:lastRenderedPageBreak/>
         <w:t>Для работы с Системой пользователю необходимо иметь устройство с браузером, с доступом в интернет и с возможностью набора текста. Хотя для решения задач пользователю не нужно устанавливать никакое дополнительное программное обеспечение, предполагается, что у пользоват</w:t>
       </w:r>
       <w:r>

</xml_diff>

<commit_message>
moderator's actions with feedbacks added
</commit_message>
<xml_diff>
--- a/Week6. DB_UML_interfaces design/Requirements_v3_3_Aseev_Malofeeva.docx
+++ b/Week6. DB_UML_interfaces design/Requirements_v3_3_Aseev_Malofeeva.docx
@@ -1481,9 +1481,28 @@
       <w:r>
         <w:rPr>
           <w:rFonts w:ascii="Times New Roman" w:hAnsi="Times New Roman" w:cs="Times New Roman"/>
-          <w:szCs w:val="24"/>
-        </w:rPr>
-        <w:t>Просмотр условий задач, а также тестов и предлагаемых решений;</w:t>
+        </w:rPr>
+        <w:t>Удаление</w:t>
+      </w:r>
+      <w:r>
+        <w:rPr>
+          <w:rFonts w:ascii="Times New Roman" w:hAnsi="Times New Roman" w:cs="Times New Roman"/>
+        </w:rPr>
+        <w:t xml:space="preserve"> </w:t>
+      </w:r>
+      <w:proofErr w:type="spellStart"/>
+      <w:r>
+        <w:rPr>
+          <w:rFonts w:ascii="Times New Roman" w:hAnsi="Times New Roman" w:cs="Times New Roman"/>
+        </w:rPr>
+        <w:t>фидбэков</w:t>
+      </w:r>
+      <w:proofErr w:type="spellEnd"/>
+      <w:r>
+        <w:rPr>
+          <w:rFonts w:ascii="Times New Roman" w:hAnsi="Times New Roman" w:cs="Times New Roman"/>
+        </w:rPr>
+        <w:t>;</w:t>
       </w:r>
     </w:p>
     <w:p>
@@ -1505,23 +1524,30 @@
       <w:r>
         <w:rPr>
           <w:rFonts w:ascii="Times New Roman" w:hAnsi="Times New Roman" w:cs="Times New Roman"/>
-          <w:szCs w:val="24"/>
-        </w:rPr>
-        <w:t>Добавление новых</w:t>
-      </w:r>
-      <w:r>
-        <w:rPr>
-          <w:rFonts w:ascii="Times New Roman" w:hAnsi="Times New Roman" w:cs="Times New Roman"/>
-          <w:szCs w:val="24"/>
-        </w:rPr>
-        <w:t xml:space="preserve"> и удаление существующих задач</w:t>
-      </w:r>
-      <w:r>
-        <w:rPr>
-          <w:rFonts w:ascii="Times New Roman" w:hAnsi="Times New Roman" w:cs="Times New Roman"/>
-          <w:szCs w:val="24"/>
-        </w:rPr>
-        <w:t>;</w:t>
+        </w:rPr>
+        <w:t>Изменение статуса сообщения</w:t>
+      </w:r>
+      <w:bookmarkStart w:id="2" w:name="_GoBack"/>
+      <w:bookmarkEnd w:id="2"/>
+      <w:r>
+        <w:rPr>
+          <w:rFonts w:ascii="Times New Roman" w:hAnsi="Times New Roman" w:cs="Times New Roman"/>
+        </w:rPr>
+        <w:t>-</w:t>
+      </w:r>
+      <w:proofErr w:type="spellStart"/>
+      <w:r>
+        <w:rPr>
+          <w:rFonts w:ascii="Times New Roman" w:hAnsi="Times New Roman" w:cs="Times New Roman"/>
+        </w:rPr>
+        <w:t>фидбэка</w:t>
+      </w:r>
+      <w:proofErr w:type="spellEnd"/>
+      <w:r>
+        <w:rPr>
+          <w:rFonts w:ascii="Times New Roman" w:hAnsi="Times New Roman" w:cs="Times New Roman"/>
+        </w:rPr>
+        <w:t xml:space="preserve"> (с нового на прочитанное и наоборот);</w:t>
       </w:r>
     </w:p>
     <w:p>
@@ -1545,16 +1571,7 @@
           <w:rFonts w:ascii="Times New Roman" w:hAnsi="Times New Roman" w:cs="Times New Roman"/>
           <w:szCs w:val="24"/>
         </w:rPr>
-        <w:t>Изменение тестов к задач</w:t>
-      </w:r>
-      <w:bookmarkStart w:id="2" w:name="_GoBack"/>
-      <w:bookmarkEnd w:id="2"/>
-      <w:r>
-        <w:rPr>
-          <w:rFonts w:ascii="Times New Roman" w:hAnsi="Times New Roman" w:cs="Times New Roman"/>
-          <w:szCs w:val="24"/>
-        </w:rPr>
-        <w:t>ам;</w:t>
+        <w:t>Просмотр условий задач, а также тестов и предлагаемых решений;</w:t>
       </w:r>
     </w:p>
     <w:p>
@@ -1578,13 +1595,19 @@
           <w:rFonts w:ascii="Times New Roman" w:hAnsi="Times New Roman" w:cs="Times New Roman"/>
           <w:szCs w:val="24"/>
         </w:rPr>
-        <w:t>Редактирование условий задач</w:t>
-      </w:r>
-      <w:r>
-        <w:rPr>
-          <w:rFonts w:ascii="Times New Roman" w:hAnsi="Times New Roman" w:cs="Times New Roman"/>
-          <w:szCs w:val="24"/>
-          <w:lang w:val="en-US"/>
+        <w:t>Добавление новых</w:t>
+      </w:r>
+      <w:r>
+        <w:rPr>
+          <w:rFonts w:ascii="Times New Roman" w:hAnsi="Times New Roman" w:cs="Times New Roman"/>
+          <w:szCs w:val="24"/>
+        </w:rPr>
+        <w:t xml:space="preserve"> и удаление существующих задач</w:t>
+      </w:r>
+      <w:r>
+        <w:rPr>
+          <w:rFonts w:ascii="Times New Roman" w:hAnsi="Times New Roman" w:cs="Times New Roman"/>
+          <w:szCs w:val="24"/>
         </w:rPr>
         <w:t>;</w:t>
       </w:r>
@@ -1610,14 +1633,7 @@
           <w:rFonts w:ascii="Times New Roman" w:hAnsi="Times New Roman" w:cs="Times New Roman"/>
           <w:szCs w:val="24"/>
         </w:rPr>
-        <w:t>Редактирование</w:t>
-      </w:r>
-      <w:r>
-        <w:rPr>
-          <w:rFonts w:ascii="Times New Roman" w:hAnsi="Times New Roman" w:cs="Times New Roman"/>
-          <w:szCs w:val="24"/>
-        </w:rPr>
-        <w:t xml:space="preserve"> предлагаемых решений;</w:t>
+        <w:t>Изменение тестов к задачам;</w:t>
       </w:r>
     </w:p>
     <w:p>
@@ -1632,19 +1648,24 @@
           <w:tab w:val="left" w:pos="708"/>
         </w:tabs>
         <w:spacing w:after="200" w:line="360" w:lineRule="auto"/>
-        <w:contextualSpacing w:val="0"/>
-        <w:jc w:val="both"/>
-        <w:rPr>
-          <w:color w:val="000000" w:themeColor="text1"/>
-        </w:rPr>
-      </w:pPr>
-      <w:r>
-        <w:rPr>
-          <w:rFonts w:ascii="Times New Roman" w:hAnsi="Times New Roman" w:cs="Times New Roman"/>
-          <w:color w:val="000000" w:themeColor="text1"/>
-          <w:szCs w:val="24"/>
-        </w:rPr>
-        <w:t>Изменение личных данных на странице управления модератора;</w:t>
+        <w:ind w:left="1134" w:firstLine="0"/>
+        <w:contextualSpacing w:val="0"/>
+        <w:jc w:val="both"/>
+      </w:pPr>
+      <w:r>
+        <w:rPr>
+          <w:rFonts w:ascii="Times New Roman" w:hAnsi="Times New Roman" w:cs="Times New Roman"/>
+          <w:szCs w:val="24"/>
+        </w:rPr>
+        <w:t>Редактирование условий задач</w:t>
+      </w:r>
+      <w:r>
+        <w:rPr>
+          <w:rFonts w:ascii="Times New Roman" w:hAnsi="Times New Roman" w:cs="Times New Roman"/>
+          <w:szCs w:val="24"/>
+          <w:lang w:val="en-US"/>
+        </w:rPr>
+        <w:t>;</w:t>
       </w:r>
     </w:p>
     <w:p>
@@ -1659,36 +1680,23 @@
           <w:tab w:val="left" w:pos="708"/>
         </w:tabs>
         <w:spacing w:after="200" w:line="360" w:lineRule="auto"/>
-        <w:contextualSpacing w:val="0"/>
-        <w:jc w:val="both"/>
-      </w:pPr>
-      <w:r>
-        <w:rPr>
-          <w:rFonts w:ascii="Times New Roman" w:hAnsi="Times New Roman" w:cs="Times New Roman"/>
-          <w:szCs w:val="24"/>
-        </w:rPr>
-        <w:t>Изменение доступа</w:t>
-      </w:r>
-      <w:r>
-        <w:rPr>
-          <w:rFonts w:ascii="Times New Roman" w:hAnsi="Times New Roman" w:cs="Times New Roman"/>
-          <w:szCs w:val="24"/>
-        </w:rPr>
-        <w:t xml:space="preserve"> пользователей</w:t>
-      </w:r>
-      <w:r>
-        <w:rPr>
-          <w:rFonts w:ascii="Times New Roman" w:hAnsi="Times New Roman" w:cs="Times New Roman"/>
-          <w:szCs w:val="24"/>
-        </w:rPr>
-        <w:t xml:space="preserve"> к возможностям системы</w:t>
-      </w:r>
-      <w:r>
-        <w:rPr>
-          <w:rFonts w:ascii="Times New Roman" w:hAnsi="Times New Roman" w:cs="Times New Roman"/>
-          <w:szCs w:val="24"/>
-        </w:rPr>
-        <w:t>;</w:t>
+        <w:ind w:left="1134" w:firstLine="0"/>
+        <w:contextualSpacing w:val="0"/>
+        <w:jc w:val="both"/>
+      </w:pPr>
+      <w:r>
+        <w:rPr>
+          <w:rFonts w:ascii="Times New Roman" w:hAnsi="Times New Roman" w:cs="Times New Roman"/>
+          <w:szCs w:val="24"/>
+        </w:rPr>
+        <w:t>Редактирование</w:t>
+      </w:r>
+      <w:r>
+        <w:rPr>
+          <w:rFonts w:ascii="Times New Roman" w:hAnsi="Times New Roman" w:cs="Times New Roman"/>
+          <w:szCs w:val="24"/>
+        </w:rPr>
+        <w:t xml:space="preserve"> предлагаемых решений;</w:t>
       </w:r>
     </w:p>
     <w:p>
@@ -1705,41 +1713,17 @@
         <w:spacing w:after="200" w:line="360" w:lineRule="auto"/>
         <w:contextualSpacing w:val="0"/>
         <w:jc w:val="both"/>
-      </w:pPr>
-      <w:r>
-        <w:rPr>
-          <w:rFonts w:ascii="Times New Roman" w:hAnsi="Times New Roman" w:cs="Times New Roman"/>
-          <w:szCs w:val="24"/>
-        </w:rPr>
-        <w:t xml:space="preserve">Просмотр посылок </w:t>
-      </w:r>
-      <w:r>
-        <w:rPr>
-          <w:rFonts w:ascii="Times New Roman" w:hAnsi="Times New Roman" w:cs="Times New Roman"/>
-          <w:szCs w:val="24"/>
-        </w:rPr>
-        <w:t xml:space="preserve">и вердиктов по задачам </w:t>
-      </w:r>
-      <w:r>
-        <w:rPr>
-          <w:rFonts w:ascii="Times New Roman" w:hAnsi="Times New Roman" w:cs="Times New Roman"/>
-          <w:szCs w:val="24"/>
-        </w:rPr>
-        <w:t xml:space="preserve">любого </w:t>
-      </w:r>
-      <w:r>
-        <w:rPr>
-          <w:rFonts w:ascii="Times New Roman" w:hAnsi="Times New Roman" w:cs="Times New Roman"/>
-          <w:szCs w:val="24"/>
-        </w:rPr>
-        <w:t xml:space="preserve">авторизованного </w:t>
-      </w:r>
-      <w:r>
-        <w:rPr>
-          <w:rFonts w:ascii="Times New Roman" w:hAnsi="Times New Roman" w:cs="Times New Roman"/>
-          <w:szCs w:val="24"/>
-        </w:rPr>
-        <w:t>пользователя;</w:t>
+        <w:rPr>
+          <w:color w:val="000000" w:themeColor="text1"/>
+        </w:rPr>
+      </w:pPr>
+      <w:r>
+        <w:rPr>
+          <w:rFonts w:ascii="Times New Roman" w:hAnsi="Times New Roman" w:cs="Times New Roman"/>
+          <w:color w:val="000000" w:themeColor="text1"/>
+          <w:szCs w:val="24"/>
+        </w:rPr>
+        <w:t>Изменение личных данных на странице управления модератора;</w:t>
       </w:r>
     </w:p>
     <w:p>
@@ -1762,7 +1746,28 @@
           <w:rFonts w:ascii="Times New Roman" w:hAnsi="Times New Roman" w:cs="Times New Roman"/>
           <w:szCs w:val="24"/>
         </w:rPr>
-        <w:t>Возможность отправки системных сообщений пользователям;</w:t>
+        <w:t>Изменение доступа</w:t>
+      </w:r>
+      <w:r>
+        <w:rPr>
+          <w:rFonts w:ascii="Times New Roman" w:hAnsi="Times New Roman" w:cs="Times New Roman"/>
+          <w:szCs w:val="24"/>
+        </w:rPr>
+        <w:t xml:space="preserve"> пользователей</w:t>
+      </w:r>
+      <w:r>
+        <w:rPr>
+          <w:rFonts w:ascii="Times New Roman" w:hAnsi="Times New Roman" w:cs="Times New Roman"/>
+          <w:szCs w:val="24"/>
+        </w:rPr>
+        <w:t xml:space="preserve"> к возможностям системы</w:t>
+      </w:r>
+      <w:r>
+        <w:rPr>
+          <w:rFonts w:ascii="Times New Roman" w:hAnsi="Times New Roman" w:cs="Times New Roman"/>
+          <w:szCs w:val="24"/>
+        </w:rPr>
+        <w:t>;</w:t>
       </w:r>
     </w:p>
     <w:p>
@@ -1785,6 +1790,88 @@
           <w:rFonts w:ascii="Times New Roman" w:hAnsi="Times New Roman" w:cs="Times New Roman"/>
           <w:szCs w:val="24"/>
         </w:rPr>
+        <w:t xml:space="preserve">Просмотр посылок </w:t>
+      </w:r>
+      <w:r>
+        <w:rPr>
+          <w:rFonts w:ascii="Times New Roman" w:hAnsi="Times New Roman" w:cs="Times New Roman"/>
+          <w:szCs w:val="24"/>
+        </w:rPr>
+        <w:t xml:space="preserve">и вердиктов по задачам </w:t>
+      </w:r>
+      <w:r>
+        <w:rPr>
+          <w:rFonts w:ascii="Times New Roman" w:hAnsi="Times New Roman" w:cs="Times New Roman"/>
+          <w:szCs w:val="24"/>
+        </w:rPr>
+        <w:t xml:space="preserve">любого </w:t>
+      </w:r>
+      <w:r>
+        <w:rPr>
+          <w:rFonts w:ascii="Times New Roman" w:hAnsi="Times New Roman" w:cs="Times New Roman"/>
+          <w:szCs w:val="24"/>
+        </w:rPr>
+        <w:t xml:space="preserve">авторизованного </w:t>
+      </w:r>
+      <w:r>
+        <w:rPr>
+          <w:rFonts w:ascii="Times New Roman" w:hAnsi="Times New Roman" w:cs="Times New Roman"/>
+          <w:szCs w:val="24"/>
+        </w:rPr>
+        <w:t>пользователя;</w:t>
+      </w:r>
+    </w:p>
+    <w:p>
+      <w:pPr>
+        <w:pStyle w:val="a3"/>
+        <w:widowControl/>
+        <w:numPr>
+          <w:ilvl w:val="0"/>
+          <w:numId w:val="7"/>
+        </w:numPr>
+        <w:tabs>
+          <w:tab w:val="left" w:pos="708"/>
+        </w:tabs>
+        <w:spacing w:after="200" w:line="360" w:lineRule="auto"/>
+        <w:contextualSpacing w:val="0"/>
+        <w:jc w:val="both"/>
+      </w:pPr>
+      <w:r>
+        <w:rPr>
+          <w:rFonts w:ascii="Times New Roman" w:hAnsi="Times New Roman" w:cs="Times New Roman"/>
+          <w:szCs w:val="24"/>
+        </w:rPr>
+        <w:t>Отправление</w:t>
+      </w:r>
+      <w:r>
+        <w:rPr>
+          <w:rFonts w:ascii="Times New Roman" w:hAnsi="Times New Roman" w:cs="Times New Roman"/>
+          <w:szCs w:val="24"/>
+        </w:rPr>
+        <w:t xml:space="preserve"> системных сообщений пользователям;</w:t>
+      </w:r>
+    </w:p>
+    <w:p>
+      <w:pPr>
+        <w:pStyle w:val="a3"/>
+        <w:widowControl/>
+        <w:numPr>
+          <w:ilvl w:val="0"/>
+          <w:numId w:val="7"/>
+        </w:numPr>
+        <w:tabs>
+          <w:tab w:val="left" w:pos="708"/>
+        </w:tabs>
+        <w:spacing w:after="200" w:line="360" w:lineRule="auto"/>
+        <w:contextualSpacing w:val="0"/>
+        <w:jc w:val="both"/>
+      </w:pPr>
+      <w:r>
+        <w:rPr>
+          <w:rFonts w:ascii="Times New Roman" w:hAnsi="Times New Roman" w:cs="Times New Roman"/>
+          <w:szCs w:val="24"/>
+        </w:rPr>
+        <w:lastRenderedPageBreak/>
         <w:t>Просмотр справочной информации о Системе</w:t>
       </w:r>
       <w:r>
@@ -1821,6 +1908,19 @@
         </w:rPr>
         <w:t xml:space="preserve"> требования</w:t>
       </w:r>
+      <w:r>
+        <w:rPr>
+          <w:rFonts w:ascii="Times New Roman" w:hAnsi="Times New Roman" w:cs="Times New Roman"/>
+        </w:rPr>
+        <w:t xml:space="preserve"> (</w:t>
+      </w:r>
+      <w:r>
+        <w:rPr>
+          <w:rFonts w:ascii="Times New Roman" w:hAnsi="Times New Roman" w:cs="Times New Roman"/>
+          <w:color w:val="FF0000"/>
+        </w:rPr>
+        <w:t>проверить, действительно ли все требования нефункциональные)</w:t>
+      </w:r>
     </w:p>
     <w:p>
       <w:pPr>
@@ -1879,7 +1979,6 @@
           <w:rFonts w:ascii="Times New Roman" w:hAnsi="Times New Roman" w:cs="Times New Roman"/>
           <w:szCs w:val="24"/>
         </w:rPr>
-        <w:lastRenderedPageBreak/>
         <w:t xml:space="preserve">Система должна использовать для соединения </w:t>
       </w:r>
       <w:r>
@@ -2208,6 +2307,7 @@
           <w:rFonts w:ascii="Times New Roman" w:hAnsi="Times New Roman" w:cs="Times New Roman"/>
           <w:szCs w:val="24"/>
         </w:rPr>
+        <w:lastRenderedPageBreak/>
         <w:t>Система должна совершать проверку решения поль</w:t>
       </w:r>
       <w:r>
@@ -2314,7 +2414,6 @@
           <w:rFonts w:ascii="Times New Roman" w:hAnsi="Times New Roman" w:cs="Times New Roman"/>
           <w:szCs w:val="24"/>
         </w:rPr>
-        <w:lastRenderedPageBreak/>
         <w:t>Для работы с Системой пользователю необходимо иметь устройство с браузером, с доступом в интернет и с возможностью набора текста. Хотя для решения задач пользователю не нужно устанавливать никакое дополнительное программное обеспечение, предполагается, что у пользоват</w:t>
       </w:r>
       <w:r>

</xml_diff>